<commit_message>
Implement player move logic. Change GamDoc
</commit_message>
<xml_diff>
--- a/GameDoc.docx
+++ b/GameDoc.docx
@@ -192,6 +192,113 @@
           <w:shd w:fill="auto" w:val="clear"/>
         </w:rPr>
         <w:t xml:space="preserve">-Pig drops meat(pork chop) when dying(the bigger the pig’s size, the more amount of meat it drops)</w:t>
+      </w:r>
+    </w:p>
+    <w:p>
+      <w:pPr>
+        <w:spacing w:before="0" w:after="0" w:line="259"/>
+        <w:ind w:right="0" w:left="0" w:firstLine="0"/>
+        <w:jc w:val="left"/>
+        <w:rPr>
+          <w:rFonts w:ascii="?? ??" w:hAnsi="?? ??" w:cs="?? ??" w:eastAsia="?? ??"/>
+          <w:color w:val="auto"/>
+          <w:spacing w:val="0"/>
+          <w:position w:val="0"/>
+          <w:sz w:val="22"/>
+          <w:shd w:fill="auto" w:val="clear"/>
+        </w:rPr>
+      </w:pPr>
+      <w:r>
+        <w:rPr>
+          <w:rFonts w:ascii="?? ??" w:hAnsi="?? ??" w:cs="?? ??" w:eastAsia="?? ??"/>
+          <w:color w:val="auto"/>
+          <w:spacing w:val="0"/>
+          <w:position w:val="0"/>
+          <w:sz w:val="22"/>
+          <w:shd w:fill="auto" w:val="clear"/>
+        </w:rPr>
+        <w:t xml:space="preserve">-When the dragon is attacking, pigs </w:t>
+      </w:r>
+    </w:p>
+    <w:p>
+      <w:pPr>
+        <w:spacing w:before="0" w:after="0" w:line="259"/>
+        <w:ind w:right="0" w:left="0" w:firstLine="0"/>
+        <w:jc w:val="left"/>
+        <w:rPr>
+          <w:rFonts w:ascii="?? ??" w:hAnsi="?? ??" w:cs="?? ??" w:eastAsia="?? ??"/>
+          <w:color w:val="auto"/>
+          <w:spacing w:val="0"/>
+          <w:position w:val="0"/>
+          <w:sz w:val="22"/>
+          <w:shd w:fill="auto" w:val="clear"/>
+        </w:rPr>
+      </w:pPr>
+      <w:r>
+        <w:rPr>
+          <w:rFonts w:ascii="?? ??" w:hAnsi="?? ??" w:cs="?? ??" w:eastAsia="?? ??"/>
+          <w:color w:val="auto"/>
+          <w:spacing w:val="0"/>
+          <w:position w:val="0"/>
+          <w:sz w:val="22"/>
+          <w:shd w:fill="auto" w:val="clear"/>
+        </w:rPr>
+        <w:tab/>
+        <w:t xml:space="preserve">1. Save the position of where they are standing right now as a return point</w:t>
+      </w:r>
+    </w:p>
+    <w:p>
+      <w:pPr>
+        <w:spacing w:before="0" w:after="0" w:line="259"/>
+        <w:ind w:right="0" w:left="0" w:firstLine="0"/>
+        <w:jc w:val="left"/>
+        <w:rPr>
+          <w:rFonts w:ascii="?? ??" w:hAnsi="?? ??" w:cs="?? ??" w:eastAsia="?? ??"/>
+          <w:color w:val="auto"/>
+          <w:spacing w:val="0"/>
+          <w:position w:val="0"/>
+          <w:sz w:val="22"/>
+          <w:shd w:fill="auto" w:val="clear"/>
+        </w:rPr>
+      </w:pPr>
+      <w:r>
+        <w:rPr>
+          <w:rFonts w:ascii="?? ??" w:hAnsi="?? ??" w:cs="?? ??" w:eastAsia="?? ??"/>
+          <w:color w:val="auto"/>
+          <w:spacing w:val="0"/>
+          <w:position w:val="0"/>
+          <w:sz w:val="22"/>
+          <w:shd w:fill="auto" w:val="clear"/>
+        </w:rPr>
+        <w:tab/>
+        <w:t xml:space="preserve">2. Run away toawrds a random runaway spot(there are several outside of visible map) </w:t>
+      </w:r>
+    </w:p>
+    <w:p>
+      <w:pPr>
+        <w:spacing w:before="0" w:after="0" w:line="259"/>
+        <w:ind w:right="0" w:left="0" w:firstLine="0"/>
+        <w:jc w:val="left"/>
+        <w:rPr>
+          <w:rFonts w:ascii="?? ??" w:hAnsi="?? ??" w:cs="?? ??" w:eastAsia="?? ??"/>
+          <w:color w:val="auto"/>
+          <w:spacing w:val="0"/>
+          <w:position w:val="0"/>
+          <w:sz w:val="22"/>
+          <w:shd w:fill="auto" w:val="clear"/>
+        </w:rPr>
+      </w:pPr>
+      <w:r>
+        <w:rPr>
+          <w:rFonts w:ascii="?? ??" w:hAnsi="?? ??" w:cs="?? ??" w:eastAsia="?? ??"/>
+          <w:color w:val="auto"/>
+          <w:spacing w:val="0"/>
+          <w:position w:val="0"/>
+          <w:sz w:val="22"/>
+          <w:shd w:fill="auto" w:val="clear"/>
+        </w:rPr>
+        <w:tab/>
+        <w:t xml:space="preserve">3. When the attack has stopped, return to their return point and resume chaning between 3 state behaviors</w:t>
       </w:r>
     </w:p>
     <w:p>
@@ -276,8 +383,6 @@
                 <w:color w:val="auto"/>
                 <w:spacing w:val="0"/>
                 <w:position w:val="0"/>
-                <w:sz w:val="22"/>
-                <w:shd w:fill="auto" w:val="clear"/>
               </w:rPr>
             </w:pPr>
             <w:r>
@@ -320,8 +425,6 @@
                 <w:color w:val="auto"/>
                 <w:spacing w:val="0"/>
                 <w:position w:val="0"/>
-                <w:sz w:val="22"/>
-                <w:shd w:fill="auto" w:val="clear"/>
               </w:rPr>
             </w:pPr>
             <w:r>
@@ -362,8 +465,6 @@
                 <w:color w:val="auto"/>
                 <w:spacing w:val="0"/>
                 <w:position w:val="0"/>
-                <w:sz w:val="22"/>
-                <w:shd w:fill="auto" w:val="clear"/>
               </w:rPr>
             </w:pPr>
             <w:r>
@@ -404,8 +505,6 @@
                 <w:color w:val="auto"/>
                 <w:spacing w:val="0"/>
                 <w:position w:val="0"/>
-                <w:sz w:val="22"/>
-                <w:shd w:fill="auto" w:val="clear"/>
               </w:rPr>
             </w:pPr>
             <w:r>
@@ -452,8 +551,6 @@
                 <w:color w:val="auto"/>
                 <w:spacing w:val="0"/>
                 <w:position w:val="0"/>
-                <w:sz w:val="22"/>
-                <w:shd w:fill="auto" w:val="clear"/>
               </w:rPr>
             </w:pPr>
             <w:r>
@@ -494,8 +591,6 @@
                 <w:color w:val="auto"/>
                 <w:spacing w:val="0"/>
                 <w:position w:val="0"/>
-                <w:sz w:val="22"/>
-                <w:shd w:fill="auto" w:val="clear"/>
               </w:rPr>
             </w:pPr>
             <w:r>
@@ -536,8 +631,6 @@
                 <w:color w:val="auto"/>
                 <w:spacing w:val="0"/>
                 <w:position w:val="0"/>
-                <w:sz w:val="22"/>
-                <w:shd w:fill="auto" w:val="clear"/>
               </w:rPr>
             </w:pPr>
             <w:r>
@@ -578,8 +671,6 @@
                 <w:color w:val="auto"/>
                 <w:spacing w:val="0"/>
                 <w:position w:val="0"/>
-                <w:sz w:val="22"/>
-                <w:shd w:fill="auto" w:val="clear"/>
               </w:rPr>
             </w:pPr>
             <w:r>
@@ -626,8 +717,6 @@
                 <w:color w:val="auto"/>
                 <w:spacing w:val="0"/>
                 <w:position w:val="0"/>
-                <w:sz w:val="22"/>
-                <w:shd w:fill="auto" w:val="clear"/>
               </w:rPr>
             </w:pPr>
             <w:r>
@@ -694,8 +783,6 @@
                 <w:color w:val="auto"/>
                 <w:spacing w:val="0"/>
                 <w:position w:val="0"/>
-                <w:sz w:val="22"/>
-                <w:shd w:fill="auto" w:val="clear"/>
               </w:rPr>
             </w:pPr>
             <w:r>
@@ -762,8 +849,6 @@
                 <w:color w:val="auto"/>
                 <w:spacing w:val="0"/>
                 <w:position w:val="0"/>
-                <w:sz w:val="22"/>
-                <w:shd w:fill="auto" w:val="clear"/>
               </w:rPr>
             </w:pPr>
             <w:r>
@@ -830,8 +915,6 @@
                 <w:color w:val="auto"/>
                 <w:spacing w:val="0"/>
                 <w:position w:val="0"/>
-                <w:sz w:val="22"/>
-                <w:shd w:fill="auto" w:val="clear"/>
               </w:rPr>
             </w:pPr>
             <w:r>
@@ -904,8 +987,6 @@
                 <w:color w:val="auto"/>
                 <w:spacing w:val="0"/>
                 <w:position w:val="0"/>
-                <w:sz w:val="22"/>
-                <w:shd w:fill="auto" w:val="clear"/>
               </w:rPr>
             </w:pPr>
             <w:r>
@@ -946,8 +1027,6 @@
                 <w:color w:val="auto"/>
                 <w:spacing w:val="0"/>
                 <w:position w:val="0"/>
-                <w:sz w:val="22"/>
-                <w:shd w:fill="auto" w:val="clear"/>
               </w:rPr>
             </w:pPr>
             <w:r>
@@ -988,8 +1067,6 @@
                 <w:color w:val="auto"/>
                 <w:spacing w:val="0"/>
                 <w:position w:val="0"/>
-                <w:sz w:val="22"/>
-                <w:shd w:fill="auto" w:val="clear"/>
               </w:rPr>
             </w:pPr>
             <w:r>
@@ -1030,8 +1107,6 @@
                 <w:color w:val="auto"/>
                 <w:spacing w:val="0"/>
                 <w:position w:val="0"/>
-                <w:sz w:val="22"/>
-                <w:shd w:fill="auto" w:val="clear"/>
               </w:rPr>
             </w:pPr>
             <w:r>
@@ -1104,8 +1179,6 @@
                 <w:color w:val="auto"/>
                 <w:spacing w:val="0"/>
                 <w:position w:val="0"/>
-                <w:sz w:val="22"/>
-                <w:shd w:fill="auto" w:val="clear"/>
               </w:rPr>
             </w:pPr>
           </w:p>
@@ -1136,8 +1209,6 @@
                 <w:color w:val="auto"/>
                 <w:spacing w:val="0"/>
                 <w:position w:val="0"/>
-                <w:sz w:val="22"/>
-                <w:shd w:fill="auto" w:val="clear"/>
               </w:rPr>
             </w:pPr>
             <w:r>
@@ -1176,6 +1247,296 @@
         <w:ind w:right="0" w:left="0" w:firstLine="0"/>
         <w:jc w:val="left"/>
         <w:rPr>
+          <w:rFonts w:ascii="?? ??" w:hAnsi="?? ??" w:cs="?? ??" w:eastAsia="?? ??"/>
+          <w:color w:val="auto"/>
+          <w:spacing w:val="0"/>
+          <w:position w:val="0"/>
+          <w:sz w:val="22"/>
+          <w:shd w:fill="auto" w:val="clear"/>
+        </w:rPr>
+      </w:pPr>
+      <w:r>
+        <w:rPr>
+          <w:rFonts w:ascii="?? ??" w:hAnsi="?? ??" w:cs="?? ??" w:eastAsia="?? ??"/>
+          <w:color w:val="auto"/>
+          <w:spacing w:val="0"/>
+          <w:position w:val="0"/>
+          <w:sz w:val="22"/>
+          <w:shd w:fill="auto" w:val="clear"/>
+        </w:rPr>
+        <w:t xml:space="preserve">&lt;Player&gt;</w:t>
+      </w:r>
+    </w:p>
+    <w:p>
+      <w:pPr>
+        <w:spacing w:before="0" w:after="0" w:line="259"/>
+        <w:ind w:right="0" w:left="0" w:firstLine="0"/>
+        <w:jc w:val="left"/>
+        <w:rPr>
+          <w:rFonts w:ascii="?? ??" w:hAnsi="?? ??" w:cs="?? ??" w:eastAsia="?? ??"/>
+          <w:color w:val="auto"/>
+          <w:spacing w:val="0"/>
+          <w:position w:val="0"/>
+          <w:sz w:val="22"/>
+          <w:shd w:fill="auto" w:val="clear"/>
+        </w:rPr>
+      </w:pPr>
+      <w:r>
+        <w:rPr>
+          <w:rFonts w:ascii="?? ??" w:hAnsi="?? ??" w:cs="?? ??" w:eastAsia="?? ??"/>
+          <w:color w:val="auto"/>
+          <w:spacing w:val="0"/>
+          <w:position w:val="0"/>
+          <w:sz w:val="22"/>
+          <w:shd w:fill="auto" w:val="clear"/>
+        </w:rPr>
+        <w:t xml:space="preserve">(Programming Guidelines)</w:t>
+      </w:r>
+    </w:p>
+    <w:p>
+      <w:pPr>
+        <w:spacing w:before="0" w:after="0" w:line="259"/>
+        <w:ind w:right="0" w:left="0" w:firstLine="0"/>
+        <w:jc w:val="left"/>
+        <w:rPr>
+          <w:rFonts w:ascii="?? ??" w:hAnsi="?? ??" w:cs="?? ??" w:eastAsia="?? ??"/>
+          <w:color w:val="auto"/>
+          <w:spacing w:val="0"/>
+          <w:position w:val="0"/>
+          <w:sz w:val="22"/>
+          <w:shd w:fill="auto" w:val="clear"/>
+        </w:rPr>
+      </w:pPr>
+      <w:r>
+        <w:rPr>
+          <w:rFonts w:ascii="?? ??" w:hAnsi="?? ??" w:cs="?? ??" w:eastAsia="?? ??"/>
+          <w:color w:val="auto"/>
+          <w:spacing w:val="0"/>
+          <w:position w:val="0"/>
+          <w:sz w:val="22"/>
+          <w:shd w:fill="auto" w:val="clear"/>
+        </w:rPr>
+        <w:t xml:space="preserve">-Moves in 4 directions using WASD keyboard keys.</w:t>
+      </w:r>
+    </w:p>
+    <w:p>
+      <w:pPr>
+        <w:spacing w:before="0" w:after="0" w:line="259"/>
+        <w:ind w:right="0" w:left="0" w:firstLine="0"/>
+        <w:jc w:val="left"/>
+        <w:rPr>
+          <w:rFonts w:ascii="?? ??" w:hAnsi="?? ??" w:cs="?? ??" w:eastAsia="?? ??"/>
+          <w:color w:val="auto"/>
+          <w:spacing w:val="0"/>
+          <w:position w:val="0"/>
+          <w:sz w:val="22"/>
+          <w:shd w:fill="auto" w:val="clear"/>
+        </w:rPr>
+      </w:pPr>
+      <w:r>
+        <w:rPr>
+          <w:rFonts w:ascii="?? ??" w:hAnsi="?? ??" w:cs="?? ??" w:eastAsia="?? ??"/>
+          <w:color w:val="auto"/>
+          <w:spacing w:val="0"/>
+          <w:position w:val="0"/>
+          <w:sz w:val="22"/>
+          <w:shd w:fill="auto" w:val="clear"/>
+        </w:rPr>
+        <w:t xml:space="preserve">-Faces the direction of where the mouse cursor is at</w:t>
+      </w:r>
+    </w:p>
+    <w:p>
+      <w:pPr>
+        <w:spacing w:before="0" w:after="0" w:line="259"/>
+        <w:ind w:right="0" w:left="0" w:firstLine="0"/>
+        <w:jc w:val="left"/>
+        <w:rPr>
+          <w:rFonts w:ascii="?? ??" w:hAnsi="?? ??" w:cs="?? ??" w:eastAsia="?? ??"/>
+          <w:color w:val="auto"/>
+          <w:spacing w:val="0"/>
+          <w:position w:val="0"/>
+          <w:sz w:val="22"/>
+          <w:shd w:fill="auto" w:val="clear"/>
+        </w:rPr>
+      </w:pPr>
+      <w:r>
+        <w:rPr>
+          <w:rFonts w:ascii="?? ??" w:hAnsi="?? ??" w:cs="?? ??" w:eastAsia="?? ??"/>
+          <w:color w:val="auto"/>
+          <w:spacing w:val="0"/>
+          <w:position w:val="0"/>
+          <w:sz w:val="22"/>
+          <w:shd w:fill="auto" w:val="clear"/>
+        </w:rPr>
+        <w:t xml:space="preserve">-left mouse button click : attack with knife</w:t>
+      </w:r>
+    </w:p>
+    <w:p>
+      <w:pPr>
+        <w:spacing w:before="0" w:after="0" w:line="259"/>
+        <w:ind w:right="0" w:left="0" w:firstLine="0"/>
+        <w:jc w:val="left"/>
+        <w:rPr>
+          <w:rFonts w:ascii="?? ??" w:hAnsi="?? ??" w:cs="?? ??" w:eastAsia="?? ??"/>
+          <w:color w:val="auto"/>
+          <w:spacing w:val="0"/>
+          <w:position w:val="0"/>
+          <w:sz w:val="22"/>
+          <w:shd w:fill="auto" w:val="clear"/>
+        </w:rPr>
+      </w:pPr>
+      <w:r>
+        <w:rPr>
+          <w:rFonts w:ascii="?? ??" w:hAnsi="?? ??" w:cs="?? ??" w:eastAsia="?? ??"/>
+          <w:color w:val="auto"/>
+          <w:spacing w:val="0"/>
+          <w:position w:val="0"/>
+          <w:sz w:val="22"/>
+          <w:shd w:fill="auto" w:val="clear"/>
+        </w:rPr>
+        <w:t xml:space="preserve">-right mouse button click : throws meat(if the player has any)</w:t>
+      </w:r>
+    </w:p>
+    <w:p>
+      <w:pPr>
+        <w:spacing w:before="0" w:after="0" w:line="259"/>
+        <w:ind w:right="0" w:left="0" w:firstLine="0"/>
+        <w:jc w:val="left"/>
+        <w:rPr>
+          <w:rFonts w:ascii="?? ??" w:hAnsi="?? ??" w:cs="?? ??" w:eastAsia="?? ??"/>
+          <w:color w:val="auto"/>
+          <w:spacing w:val="0"/>
+          <w:position w:val="0"/>
+          <w:sz w:val="22"/>
+          <w:shd w:fill="auto" w:val="clear"/>
+        </w:rPr>
+      </w:pPr>
+    </w:p>
+    <w:p>
+      <w:pPr>
+        <w:spacing w:before="0" w:after="0" w:line="259"/>
+        <w:ind w:right="0" w:left="0" w:firstLine="0"/>
+        <w:jc w:val="left"/>
+        <w:rPr>
+          <w:rFonts w:ascii="?? ??" w:hAnsi="?? ??" w:cs="?? ??" w:eastAsia="?? ??"/>
+          <w:color w:val="auto"/>
+          <w:spacing w:val="0"/>
+          <w:position w:val="0"/>
+          <w:sz w:val="22"/>
+          <w:shd w:fill="auto" w:val="clear"/>
+        </w:rPr>
+      </w:pPr>
+      <w:r>
+        <w:rPr>
+          <w:rFonts w:ascii="?? ??" w:hAnsi="?? ??" w:cs="?? ??" w:eastAsia="?? ??"/>
+          <w:color w:val="auto"/>
+          <w:spacing w:val="0"/>
+          <w:position w:val="0"/>
+          <w:sz w:val="22"/>
+          <w:shd w:fill="auto" w:val="clear"/>
+        </w:rPr>
+        <w:t xml:space="preserve">(Actions)</w:t>
+      </w:r>
+    </w:p>
+    <w:p>
+      <w:pPr>
+        <w:spacing w:before="0" w:after="0" w:line="259"/>
+        <w:ind w:right="0" w:left="0" w:firstLine="0"/>
+        <w:jc w:val="left"/>
+        <w:rPr>
+          <w:rFonts w:ascii="?? ??" w:hAnsi="?? ??" w:cs="?? ??" w:eastAsia="?? ??"/>
+          <w:color w:val="auto"/>
+          <w:spacing w:val="0"/>
+          <w:position w:val="0"/>
+          <w:sz w:val="22"/>
+          <w:shd w:fill="auto" w:val="clear"/>
+        </w:rPr>
+      </w:pPr>
+      <w:r>
+        <w:rPr>
+          <w:rFonts w:ascii="?? ??" w:hAnsi="?? ??" w:cs="?? ??" w:eastAsia="?? ??"/>
+          <w:color w:val="auto"/>
+          <w:spacing w:val="0"/>
+          <w:position w:val="0"/>
+          <w:sz w:val="22"/>
+          <w:shd w:fill="auto" w:val="clear"/>
+        </w:rPr>
+        <w:t xml:space="preserve">-Attacks the pig to get its meat</w:t>
+      </w:r>
+    </w:p>
+    <w:p>
+      <w:pPr>
+        <w:spacing w:before="0" w:after="0" w:line="259"/>
+        <w:ind w:right="0" w:left="0" w:firstLine="0"/>
+        <w:jc w:val="left"/>
+        <w:rPr>
+          <w:rFonts w:ascii="?? ??" w:hAnsi="?? ??" w:cs="?? ??" w:eastAsia="?? ??"/>
+          <w:color w:val="auto"/>
+          <w:spacing w:val="0"/>
+          <w:position w:val="0"/>
+          <w:sz w:val="22"/>
+          <w:shd w:fill="auto" w:val="clear"/>
+        </w:rPr>
+      </w:pPr>
+      <w:r>
+        <w:rPr>
+          <w:rFonts w:ascii="?? ??" w:hAnsi="?? ??" w:cs="?? ??" w:eastAsia="?? ??"/>
+          <w:color w:val="auto"/>
+          <w:spacing w:val="0"/>
+          <w:position w:val="0"/>
+          <w:sz w:val="22"/>
+          <w:shd w:fill="auto" w:val="clear"/>
+        </w:rPr>
+        <w:t xml:space="preserve">-Picks up meat items that are on the ground</w:t>
+      </w:r>
+    </w:p>
+    <w:p>
+      <w:pPr>
+        <w:spacing w:before="0" w:after="0" w:line="259"/>
+        <w:ind w:right="0" w:left="0" w:firstLine="0"/>
+        <w:jc w:val="left"/>
+        <w:rPr>
+          <w:rFonts w:ascii="?? ??" w:hAnsi="?? ??" w:cs="?? ??" w:eastAsia="?? ??"/>
+          <w:color w:val="auto"/>
+          <w:spacing w:val="0"/>
+          <w:position w:val="0"/>
+          <w:sz w:val="22"/>
+          <w:shd w:fill="auto" w:val="clear"/>
+        </w:rPr>
+      </w:pPr>
+      <w:r>
+        <w:rPr>
+          <w:rFonts w:ascii="?? ??" w:hAnsi="?? ??" w:cs="?? ??" w:eastAsia="?? ??"/>
+          <w:color w:val="auto"/>
+          <w:spacing w:val="0"/>
+          <w:position w:val="0"/>
+          <w:sz w:val="22"/>
+          <w:shd w:fill="auto" w:val="clear"/>
+        </w:rPr>
+        <w:t xml:space="preserve">-Throws meat (to feed the dragon)</w:t>
+      </w:r>
+    </w:p>
+    <w:p>
+      <w:pPr>
+        <w:spacing w:before="0" w:after="0" w:line="259"/>
+        <w:ind w:right="0" w:left="0" w:firstLine="0"/>
+        <w:jc w:val="left"/>
+        <w:rPr>
+          <w:rFonts w:ascii="맑은 고딕" w:hAnsi="맑은 고딕" w:cs="맑은 고딕" w:eastAsia="맑은 고딕"/>
+          <w:color w:val="auto"/>
+          <w:spacing w:val="0"/>
+          <w:position w:val="0"/>
+          <w:sz w:val="22"/>
+          <w:shd w:fill="auto" w:val="clear"/>
+        </w:rPr>
+      </w:pPr>
+    </w:p>
+    <w:p>
+      <w:pPr>
+        <w:spacing w:before="0" w:after="0" w:line="259"/>
+        <w:ind w:right="0" w:left="0" w:firstLine="0"/>
+        <w:jc w:val="left"/>
+        <w:rPr>
           <w:rFonts w:ascii="맑은 고딕" w:hAnsi="맑은 고딕" w:cs="맑은 고딕" w:eastAsia="맑은 고딕"/>
           <w:color w:val="auto"/>
           <w:spacing w:val="0"/>
@@ -1324,125 +1685,6 @@
           <w:shd w:fill="auto" w:val="clear"/>
         </w:rPr>
         <w:t xml:space="preserve">-Dying</w:t>
-      </w:r>
-    </w:p>
-    <w:p>
-      <w:pPr>
-        <w:spacing w:before="0" w:after="0" w:line="259"/>
-        <w:ind w:right="0" w:left="0" w:firstLine="0"/>
-        <w:jc w:val="left"/>
-        <w:rPr>
-          <w:rFonts w:ascii="맑은 고딕" w:hAnsi="맑은 고딕" w:cs="맑은 고딕" w:eastAsia="맑은 고딕"/>
-          <w:color w:val="auto"/>
-          <w:spacing w:val="0"/>
-          <w:position w:val="0"/>
-          <w:sz w:val="22"/>
-          <w:shd w:fill="auto" w:val="clear"/>
-        </w:rPr>
-      </w:pPr>
-    </w:p>
-    <w:p>
-      <w:pPr>
-        <w:spacing w:before="0" w:after="0" w:line="259"/>
-        <w:ind w:right="0" w:left="0" w:firstLine="0"/>
-        <w:jc w:val="left"/>
-        <w:rPr>
-          <w:rFonts w:ascii="맑은 고딕" w:hAnsi="맑은 고딕" w:cs="맑은 고딕" w:eastAsia="맑은 고딕"/>
-          <w:color w:val="auto"/>
-          <w:spacing w:val="0"/>
-          <w:position w:val="0"/>
-          <w:sz w:val="22"/>
-          <w:shd w:fill="auto" w:val="clear"/>
-        </w:rPr>
-      </w:pPr>
-      <w:r>
-        <w:rPr>
-          <w:rFonts w:ascii="맑은 고딕" w:hAnsi="맑은 고딕" w:cs="맑은 고딕" w:eastAsia="맑은 고딕"/>
-          <w:color w:val="auto"/>
-          <w:spacing w:val="0"/>
-          <w:position w:val="0"/>
-          <w:sz w:val="22"/>
-          <w:shd w:fill="auto" w:val="clear"/>
-        </w:rPr>
-        <w:t xml:space="preserve">&lt;Player&gt;</w:t>
-      </w:r>
-    </w:p>
-    <w:p>
-      <w:pPr>
-        <w:spacing w:before="0" w:after="0" w:line="259"/>
-        <w:ind w:right="0" w:left="0" w:firstLine="0"/>
-        <w:jc w:val="left"/>
-        <w:rPr>
-          <w:rFonts w:ascii="맑은 고딕" w:hAnsi="맑은 고딕" w:cs="맑은 고딕" w:eastAsia="맑은 고딕"/>
-          <w:color w:val="auto"/>
-          <w:spacing w:val="0"/>
-          <w:position w:val="0"/>
-          <w:sz w:val="22"/>
-          <w:shd w:fill="auto" w:val="clear"/>
-        </w:rPr>
-      </w:pPr>
-      <w:r>
-        <w:rPr>
-          <w:rFonts w:ascii="맑은 고딕" w:hAnsi="맑은 고딕" w:cs="맑은 고딕" w:eastAsia="맑은 고딕"/>
-          <w:color w:val="auto"/>
-          <w:spacing w:val="0"/>
-          <w:position w:val="0"/>
-          <w:sz w:val="22"/>
-          <w:shd w:fill="auto" w:val="clear"/>
-        </w:rPr>
-        <w:t xml:space="preserve">-Attacks pig with sowrd to get meat</w:t>
-      </w:r>
-    </w:p>
-    <w:p>
-      <w:pPr>
-        <w:spacing w:before="0" w:after="0" w:line="259"/>
-        <w:ind w:right="0" w:left="0" w:firstLine="0"/>
-        <w:jc w:val="left"/>
-        <w:rPr>
-          <w:rFonts w:ascii="맑은 고딕" w:hAnsi="맑은 고딕" w:cs="맑은 고딕" w:eastAsia="맑은 고딕"/>
-          <w:color w:val="auto"/>
-          <w:spacing w:val="0"/>
-          <w:position w:val="0"/>
-          <w:sz w:val="22"/>
-          <w:shd w:fill="auto" w:val="clear"/>
-        </w:rPr>
-      </w:pPr>
-      <w:r>
-        <w:rPr>
-          <w:rFonts w:ascii="맑은 고딕" w:hAnsi="맑은 고딕" w:cs="맑은 고딕" w:eastAsia="맑은 고딕"/>
-          <w:color w:val="auto"/>
-          <w:spacing w:val="0"/>
-          <w:position w:val="0"/>
-          <w:sz w:val="22"/>
-          <w:shd w:fill="auto" w:val="clear"/>
-        </w:rPr>
-        <w:t xml:space="preserve">-Throws meat (to feed the dragon)</w:t>
-      </w:r>
-    </w:p>
-    <w:p>
-      <w:pPr>
-        <w:spacing w:before="0" w:after="0" w:line="259"/>
-        <w:ind w:right="0" w:left="0" w:firstLine="0"/>
-        <w:jc w:val="left"/>
-        <w:rPr>
-          <w:rFonts w:ascii="맑은 고딕" w:hAnsi="맑은 고딕" w:cs="맑은 고딕" w:eastAsia="맑은 고딕"/>
-          <w:color w:val="auto"/>
-          <w:spacing w:val="0"/>
-          <w:position w:val="0"/>
-          <w:sz w:val="22"/>
-          <w:shd w:fill="auto" w:val="clear"/>
-        </w:rPr>
-      </w:pPr>
-      <w:r>
-        <w:rPr>
-          <w:rFonts w:ascii="맑은 고딕" w:hAnsi="맑은 고딕" w:cs="맑은 고딕" w:eastAsia="맑은 고딕"/>
-          <w:color w:val="auto"/>
-          <w:spacing w:val="0"/>
-          <w:position w:val="0"/>
-          <w:sz w:val="22"/>
-          <w:shd w:fill="auto" w:val="clear"/>
-        </w:rPr>
-        <w:t xml:space="preserve">-Can use shield move to block attacks (from both pigs and dragon)</w:t>
       </w:r>
     </w:p>
     <w:p>

</xml_diff>

<commit_message>
You can smack the pigs now
</commit_message>
<xml_diff>
--- a/GameDoc.docx
+++ b/GameDoc.docx
@@ -383,6 +383,7 @@
                 <w:color w:val="auto"/>
                 <w:spacing w:val="0"/>
                 <w:position w:val="0"/>
+                <w:sz w:val="22"/>
               </w:rPr>
             </w:pPr>
             <w:r>
@@ -425,6 +426,7 @@
                 <w:color w:val="auto"/>
                 <w:spacing w:val="0"/>
                 <w:position w:val="0"/>
+                <w:sz w:val="22"/>
               </w:rPr>
             </w:pPr>
             <w:r>
@@ -465,6 +467,7 @@
                 <w:color w:val="auto"/>
                 <w:spacing w:val="0"/>
                 <w:position w:val="0"/>
+                <w:sz w:val="22"/>
               </w:rPr>
             </w:pPr>
             <w:r>
@@ -505,6 +508,7 @@
                 <w:color w:val="auto"/>
                 <w:spacing w:val="0"/>
                 <w:position w:val="0"/>
+                <w:sz w:val="22"/>
               </w:rPr>
             </w:pPr>
             <w:r>
@@ -551,6 +555,7 @@
                 <w:color w:val="auto"/>
                 <w:spacing w:val="0"/>
                 <w:position w:val="0"/>
+                <w:sz w:val="22"/>
               </w:rPr>
             </w:pPr>
             <w:r>
@@ -591,6 +596,7 @@
                 <w:color w:val="auto"/>
                 <w:spacing w:val="0"/>
                 <w:position w:val="0"/>
+                <w:sz w:val="22"/>
               </w:rPr>
             </w:pPr>
             <w:r>
@@ -631,6 +637,7 @@
                 <w:color w:val="auto"/>
                 <w:spacing w:val="0"/>
                 <w:position w:val="0"/>
+                <w:sz w:val="22"/>
               </w:rPr>
             </w:pPr>
             <w:r>
@@ -671,6 +678,7 @@
                 <w:color w:val="auto"/>
                 <w:spacing w:val="0"/>
                 <w:position w:val="0"/>
+                <w:sz w:val="22"/>
               </w:rPr>
             </w:pPr>
             <w:r>
@@ -717,6 +725,7 @@
                 <w:color w:val="auto"/>
                 <w:spacing w:val="0"/>
                 <w:position w:val="0"/>
+                <w:sz w:val="22"/>
               </w:rPr>
             </w:pPr>
             <w:r>
@@ -783,6 +792,7 @@
                 <w:color w:val="auto"/>
                 <w:spacing w:val="0"/>
                 <w:position w:val="0"/>
+                <w:sz w:val="22"/>
               </w:rPr>
             </w:pPr>
             <w:r>
@@ -849,6 +859,7 @@
                 <w:color w:val="auto"/>
                 <w:spacing w:val="0"/>
                 <w:position w:val="0"/>
+                <w:sz w:val="22"/>
               </w:rPr>
             </w:pPr>
             <w:r>
@@ -915,6 +926,7 @@
                 <w:color w:val="auto"/>
                 <w:spacing w:val="0"/>
                 <w:position w:val="0"/>
+                <w:sz w:val="22"/>
               </w:rPr>
             </w:pPr>
             <w:r>
@@ -987,6 +999,7 @@
                 <w:color w:val="auto"/>
                 <w:spacing w:val="0"/>
                 <w:position w:val="0"/>
+                <w:sz w:val="22"/>
               </w:rPr>
             </w:pPr>
             <w:r>
@@ -1027,6 +1040,7 @@
                 <w:color w:val="auto"/>
                 <w:spacing w:val="0"/>
                 <w:position w:val="0"/>
+                <w:sz w:val="22"/>
               </w:rPr>
             </w:pPr>
             <w:r>
@@ -1067,6 +1081,7 @@
                 <w:color w:val="auto"/>
                 <w:spacing w:val="0"/>
                 <w:position w:val="0"/>
+                <w:sz w:val="22"/>
               </w:rPr>
             </w:pPr>
             <w:r>
@@ -1107,6 +1122,7 @@
                 <w:color w:val="auto"/>
                 <w:spacing w:val="0"/>
                 <w:position w:val="0"/>
+                <w:sz w:val="22"/>
               </w:rPr>
             </w:pPr>
             <w:r>
@@ -1179,6 +1195,7 @@
                 <w:color w:val="auto"/>
                 <w:spacing w:val="0"/>
                 <w:position w:val="0"/>
+                <w:sz w:val="22"/>
               </w:rPr>
             </w:pPr>
           </w:p>
@@ -1209,6 +1226,7 @@
                 <w:color w:val="auto"/>
                 <w:spacing w:val="0"/>
                 <w:position w:val="0"/>
+                <w:sz w:val="22"/>
               </w:rPr>
             </w:pPr>
             <w:r>
@@ -1411,6 +1429,32 @@
           <w:shd w:fill="auto" w:val="clear"/>
         </w:rPr>
       </w:pPr>
+      <w:r>
+        <w:rPr>
+          <w:rFonts w:ascii="?? ??" w:hAnsi="?? ??" w:cs="?? ??" w:eastAsia="?? ??"/>
+          <w:color w:val="auto"/>
+          <w:spacing w:val="0"/>
+          <w:position w:val="0"/>
+          <w:sz w:val="22"/>
+          <w:shd w:fill="auto" w:val="clear"/>
+        </w:rPr>
+        <w:t xml:space="preserve">-Has a sword with collider attached to it as a child object. The sword attack is activated on the frame the left mose button is clicked.</w:t>
+      </w:r>
+    </w:p>
+    <w:p>
+      <w:pPr>
+        <w:spacing w:before="0" w:after="0" w:line="259"/>
+        <w:ind w:right="0" w:left="0" w:firstLine="0"/>
+        <w:jc w:val="left"/>
+        <w:rPr>
+          <w:rFonts w:ascii="?? ??" w:hAnsi="?? ??" w:cs="?? ??" w:eastAsia="?? ??"/>
+          <w:color w:val="auto"/>
+          <w:spacing w:val="0"/>
+          <w:position w:val="0"/>
+          <w:sz w:val="22"/>
+          <w:shd w:fill="auto" w:val="clear"/>
+        </w:rPr>
+      </w:pPr>
     </w:p>
     <w:p>
       <w:pPr>
@@ -1514,6 +1558,49 @@
           <w:shd w:fill="auto" w:val="clear"/>
         </w:rPr>
         <w:t xml:space="preserve">-Throws meat (to feed the dragon)</w:t>
+      </w:r>
+    </w:p>
+    <w:p>
+      <w:pPr>
+        <w:spacing w:before="0" w:after="0" w:line="259"/>
+        <w:ind w:right="0" w:left="0" w:firstLine="0"/>
+        <w:jc w:val="left"/>
+        <w:rPr>
+          <w:rFonts w:ascii="?? ??" w:hAnsi="?? ??" w:cs="?? ??" w:eastAsia="?? ??"/>
+          <w:color w:val="auto"/>
+          <w:spacing w:val="0"/>
+          <w:position w:val="0"/>
+          <w:sz w:val="22"/>
+          <w:shd w:fill="auto" w:val="clear"/>
+        </w:rPr>
+      </w:pPr>
+    </w:p>
+    <w:p>
+      <w:pPr>
+        <w:spacing w:before="0" w:after="0" w:line="259"/>
+        <w:ind w:right="0" w:left="0" w:firstLine="0"/>
+        <w:jc w:val="left"/>
+        <w:rPr>
+          <w:rFonts w:ascii="?? ??" w:hAnsi="?? ??" w:cs="?? ??" w:eastAsia="?? ??"/>
+          <w:color w:val="auto"/>
+          <w:spacing w:val="0"/>
+          <w:position w:val="0"/>
+          <w:sz w:val="22"/>
+          <w:shd w:fill="auto" w:val="clear"/>
+        </w:rPr>
+      </w:pPr>
+      <w:r>
+        <w:rPr>
+          <w:rFonts w:ascii="?? ??" w:hAnsi="?? ??" w:cs="?? ??" w:eastAsia="?? ??"/>
+          <w:color w:val="auto"/>
+          <w:spacing w:val="0"/>
+          <w:position w:val="0"/>
+          <w:sz w:val="22"/>
+          <w:shd w:fill="auto" w:val="clear"/>
+        </w:rPr>
+        <w:t xml:space="preserve">&lt;Sword&gt;</w:t>
+        <w:br/>
+        <w:t xml:space="preserve">-Turn 'IsTrigger' off on its collider... but why????</w:t>
       </w:r>
     </w:p>
     <w:p>

</xml_diff>